<commit_message>
test: mark flaky test (#1698)
* test: cleanse Word test file

Signed-off-by: Panos Vagenas <pva@zurich.ibm.com>

* mark textbox file test as flaky

Signed-off-by: Panos Vagenas <pva@zurich.ibm.com>

* fix path usage

Signed-off-by: Panos Vagenas <pva@zurich.ibm.com>

---------

Signed-off-by: Panos Vagenas <pva@zurich.ibm.com>
</commit_message>
<xml_diff>
--- a/tests/data/docx/textbox.docx
+++ b/tests/data/docx/textbox.docx
@@ -116,7 +116,7 @@
                               <w:rPr>
                                 <w:rFonts w:eastAsia="Times New Roman"/>
                                 <w:kern w:val="0"/>
-                                <w:lang w:val="en-TW"/>
+                                <w:lang/>
                               </w:rPr>
                             </w:pPr>
                             <w:r>
@@ -125,7 +125,7 @@
                                 <w:b/>
                                 <w:bCs/>
                                 <w:kern w:val="0"/>
-                                <w:lang w:val="en-TW"/>
+                                <w:lang/>
                               </w:rPr>
                               <w:t>Student falls il</w:t>
                             </w:r>
@@ -135,7 +135,7 @@
                                 <w:b/>
                                 <w:bCs/>
                                 <w:kern w:val="0"/>
-                                <w:lang w:val="en-TW"/>
+                                <w:lang/>
                               </w:rPr>
                               <w:t>l</w:t>
                             </w:r>
@@ -180,7 +180,7 @@
                         <w:rPr>
                           <w:rFonts w:eastAsia="Times New Roman"/>
                           <w:kern w:val="0"/>
-                          <w:lang w:val="en-TW"/>
+                          <w:lang/>
                         </w:rPr>
                       </w:pPr>
                       <w:r>
@@ -189,7 +189,7 @@
                           <w:b/>
                           <w:bCs/>
                           <w:kern w:val="0"/>
-                          <w:lang w:val="en-TW"/>
+                          <w:lang/>
                         </w:rPr>
                         <w:t>Student falls il</w:t>
                       </w:r>
@@ -199,7 +199,7 @@
                           <w:b/>
                           <w:bCs/>
                           <w:kern w:val="0"/>
-                          <w:lang w:val="en-TW"/>
+                          <w:lang/>
                         </w:rPr>
                         <w:t>l</w:t>
                       </w:r>
@@ -1001,56 +1001,50 @@
                         <w:txbxContent>
                           <w:p>
                             <w:pPr>
+                              <w:pStyle w:val="ListParagraph"/>
                               <w:widowControl/>
+                              <w:numPr>
+                                <w:ilvl w:val="0"/>
+                                <w:numId w:val="6"/>
+                              </w:numPr>
                               <w:spacing w:before="100" w:beforeAutospacing="1" w:after="100" w:afterAutospacing="1"/>
                               <w:rPr>
                                 <w:rFonts w:eastAsia="Times New Roman"/>
                                 <w:kern w:val="0"/>
-                                <w:lang w:val="en-TW"/>
+                                <w:lang/>
                               </w:rPr>
                             </w:pPr>
-                            <w:r>
-                              <w:rPr>
-                                <w:rFonts w:eastAsia="Times New Roman" w:hAnsi="Symbol"/>
-                                <w:kern w:val="0"/>
-                                <w:lang w:val="en-TW"/>
-                              </w:rPr>
-                              <w:t></w:t>
-                            </w:r>
                             <w:r>
                               <w:rPr>
                                 <w:rFonts w:eastAsia="Times New Roman"/>
                                 <w:kern w:val="0"/>
-                                <w:lang w:val="en-TW"/>
-                              </w:rPr>
-                              <w:t xml:space="preserve">  A report must be submitted within 24 hours via the Ministry of Education’s Campus Safety and Disaster Prevention Information Network.</w:t>
+                                <w:lang/>
+                              </w:rPr>
+                              <w:t>A report must be submitted within 24 hours via the Ministry of Education’s Campus Safety and Disaster Prevention Information Network.</w:t>
                             </w:r>
                           </w:p>
                           <w:p>
                             <w:pPr>
+                              <w:pStyle w:val="ListParagraph"/>
                               <w:widowControl/>
+                              <w:numPr>
+                                <w:ilvl w:val="0"/>
+                                <w:numId w:val="6"/>
+                              </w:numPr>
                               <w:spacing w:before="100" w:beforeAutospacing="1" w:after="100" w:afterAutospacing="1"/>
                               <w:rPr>
                                 <w:rFonts w:eastAsia="Times New Roman"/>
                                 <w:kern w:val="0"/>
-                                <w:lang w:val="en-TW"/>
+                                <w:lang/>
                               </w:rPr>
                             </w:pPr>
-                            <w:r>
-                              <w:rPr>
-                                <w:rFonts w:eastAsia="Times New Roman" w:hAnsi="Symbol"/>
-                                <w:kern w:val="0"/>
-                                <w:lang w:val="en-TW"/>
-                              </w:rPr>
-                              <w:t></w:t>
-                            </w:r>
                             <w:r>
                               <w:rPr>
                                 <w:rFonts w:eastAsia="Times New Roman"/>
                                 <w:kern w:val="0"/>
-                                <w:lang w:val="en-TW"/>
-                              </w:rPr>
-                              <w:t xml:space="preserve">  A report must also be submitted within 48 hours through Chiayi County’s School Suspected Infectious Disease Reporting System.</w:t>
+                                <w:lang/>
+                              </w:rPr>
+                              <w:t>A report must also be submitted within 48 hours through Chiayi County’s School Suspected Infectious Disease Reporting System.</w:t>
                             </w:r>
                           </w:p>
                           <w:p>
@@ -1059,7 +1053,7 @@
                                 <w:rFonts w:ascii="DFKai-SB" w:eastAsia="DFKai-SB" w:hAnsi="DFKai-SB"/>
                                 <w:sz w:val="20"/>
                                 <w:szCs w:val="20"/>
-                                <w:lang w:val="en-TW"/>
+                                <w:lang/>
                               </w:rPr>
                             </w:pPr>
                           </w:p>
@@ -1087,64 +1081,50 @@
                   <w:txbxContent>
                     <w:p>
                       <w:pPr>
+                        <w:pStyle w:val="ListParagraph"/>
                         <w:widowControl/>
+                        <w:numPr>
+                          <w:ilvl w:val="0"/>
+                          <w:numId w:val="6"/>
+                        </w:numPr>
                         <w:spacing w:before="100" w:beforeAutospacing="1" w:after="100" w:afterAutospacing="1"/>
                         <w:rPr>
                           <w:rFonts w:eastAsia="Times New Roman"/>
                           <w:kern w:val="0"/>
-                          <w:lang w:val="en-TW"/>
+                          <w:lang/>
                         </w:rPr>
                       </w:pPr>
-                      <w:r>
-                        <w:rPr>
-                          <w:rFonts w:eastAsia="Times New Roman" w:hAnsi="Symbol"/>
-                          <w:kern w:val="0"/>
-                          <w:lang w:val="en-TW"/>
-                        </w:rPr>
-                        <w:t></w:t>
-                      </w:r>
                       <w:r>
                         <w:rPr>
                           <w:rFonts w:eastAsia="Times New Roman"/>
                           <w:kern w:val="0"/>
-                          <w:lang w:val="en-TW"/>
-                        </w:rPr>
-                        <w:t xml:space="preserve">  </w:t>
-                      </w:r>
-                      <w:r>
-                        <w:rPr>
-                          <w:rFonts w:eastAsia="Times New Roman"/>
-                          <w:kern w:val="0"/>
-                          <w:lang w:val="en-TW"/>
+                          <w:lang/>
                         </w:rPr>
                         <w:t>A report must be submitted within 24 hours via the Ministry of Education’s Campus Safety and Disaster Prevention Information Network.</w:t>
                       </w:r>
                     </w:p>
                     <w:p>
                       <w:pPr>
+                        <w:pStyle w:val="ListParagraph"/>
                         <w:widowControl/>
+                        <w:numPr>
+                          <w:ilvl w:val="0"/>
+                          <w:numId w:val="6"/>
+                        </w:numPr>
                         <w:spacing w:before="100" w:beforeAutospacing="1" w:after="100" w:afterAutospacing="1"/>
                         <w:rPr>
                           <w:rFonts w:eastAsia="Times New Roman"/>
                           <w:kern w:val="0"/>
-                          <w:lang w:val="en-TW"/>
+                          <w:lang/>
                         </w:rPr>
                       </w:pPr>
-                      <w:r>
-                        <w:rPr>
-                          <w:rFonts w:eastAsia="Times New Roman" w:hAnsi="Symbol"/>
-                          <w:kern w:val="0"/>
-                          <w:lang w:val="en-TW"/>
-                        </w:rPr>
-                        <w:t></w:t>
-                      </w:r>
                       <w:r>
                         <w:rPr>
                           <w:rFonts w:eastAsia="Times New Roman"/>
                           <w:kern w:val="0"/>
-                          <w:lang w:val="en-TW"/>
-                        </w:rPr>
-                        <w:t xml:space="preserve">  A report must also be submitted within 48 hours through Chiayi County’s School Suspected Infectious Disease Reporting System.</w:t>
+                          <w:lang/>
+                        </w:rPr>
+                        <w:t>A report must also be submitted within 48 hours through Chiayi County’s School Suspected Infectious Disease Reporting System.</w:t>
                       </w:r>
                     </w:p>
                     <w:p>
@@ -1153,7 +1133,7 @@
                           <w:rFonts w:ascii="DFKai-SB" w:eastAsia="DFKai-SB" w:hAnsi="DFKai-SB"/>
                           <w:sz w:val="20"/>
                           <w:szCs w:val="20"/>
-                          <w:lang w:val="en-TW"/>
+                          <w:lang/>
                         </w:rPr>
                       </w:pPr>
                     </w:p>
@@ -1312,7 +1292,7 @@
                               <w:rPr>
                                 <w:rFonts w:eastAsia="Times New Roman"/>
                                 <w:kern w:val="0"/>
-                                <w:lang w:val="en-TW"/>
+                                <w:lang/>
                               </w:rPr>
                             </w:pPr>
                             <w:r>
@@ -1321,7 +1301,7 @@
                                 <w:b/>
                                 <w:bCs/>
                                 <w:kern w:val="0"/>
-                                <w:lang w:val="en-TW"/>
+                                <w:lang/>
                               </w:rPr>
                               <w:t>Health Bureau:</w:t>
                             </w:r>
@@ -1333,14 +1313,14 @@
                               <w:rPr>
                                 <w:rFonts w:eastAsia="Times New Roman"/>
                                 <w:kern w:val="0"/>
-                                <w:lang w:val="en-TW"/>
+                                <w:lang/>
                               </w:rPr>
                             </w:pPr>
                             <w:r>
                               <w:rPr>
                                 <w:rFonts w:eastAsia="Times New Roman"/>
                                 <w:kern w:val="0"/>
-                                <w:lang w:val="en-TW"/>
+                                <w:lang/>
                               </w:rPr>
                               <w:t>Upon receiving a report from the kindergarten, conduct a preliminary assessment of the case, and depending on the situation and type of illness, carry out an epidemiological investigation and report to the Centers for Disease Control.</w:t>
                             </w:r>
@@ -1356,14 +1336,14 @@
                               <w:rPr>
                                 <w:rFonts w:eastAsia="Times New Roman"/>
                                 <w:kern w:val="0"/>
-                                <w:lang w:val="en-TW"/>
+                                <w:lang/>
                               </w:rPr>
                             </w:pPr>
                             <w:r>
                               <w:rPr>
                                 <w:rFonts w:eastAsia="Times New Roman"/>
                                 <w:kern w:val="0"/>
-                                <w:lang w:val="en-TW"/>
+                                <w:lang/>
                               </w:rPr>
                               <w:t>If necessary, provide health education and important reminders at the kindergarten, or notify the individual to undergo specimen collection.</w:t>
                             </w:r>
@@ -1379,14 +1359,14 @@
                               <w:rPr>
                                 <w:rFonts w:eastAsia="Times New Roman"/>
                                 <w:kern w:val="0"/>
-                                <w:lang w:val="en-TW"/>
+                                <w:lang/>
                               </w:rPr>
                             </w:pPr>
                             <w:r>
                               <w:rPr>
                                 <w:rFonts w:eastAsia="Times New Roman"/>
                                 <w:kern w:val="0"/>
-                                <w:lang w:val="en-TW"/>
+                                <w:lang/>
                               </w:rPr>
                               <w:t>Implement appropriate epidemic prevention measures in accordance with the Communicable Disease Control Act.</w:t>
                             </w:r>
@@ -1395,7 +1375,7 @@
                             <w:pPr>
                               <w:rPr>
                                 <w:rFonts w:ascii="DFKai-SB" w:eastAsia="DFKai-SB" w:hAnsi="DFKai-SB"/>
-                                <w:lang w:val="en-TW"/>
+                                <w:lang/>
                               </w:rPr>
                             </w:pPr>
                           </w:p>
@@ -1428,7 +1408,7 @@
                         <w:rPr>
                           <w:rFonts w:eastAsia="Times New Roman"/>
                           <w:kern w:val="0"/>
-                          <w:lang w:val="en-TW"/>
+                          <w:lang/>
                         </w:rPr>
                       </w:pPr>
                       <w:r>
@@ -1437,7 +1417,7 @@
                           <w:b/>
                           <w:bCs/>
                           <w:kern w:val="0"/>
-                          <w:lang w:val="en-TW"/>
+                          <w:lang/>
                         </w:rPr>
                         <w:t>Health Bureau:</w:t>
                       </w:r>
@@ -1449,14 +1429,14 @@
                         <w:rPr>
                           <w:rFonts w:eastAsia="Times New Roman"/>
                           <w:kern w:val="0"/>
-                          <w:lang w:val="en-TW"/>
+                          <w:lang/>
                         </w:rPr>
                       </w:pPr>
                       <w:r>
                         <w:rPr>
                           <w:rFonts w:eastAsia="Times New Roman"/>
                           <w:kern w:val="0"/>
-                          <w:lang w:val="en-TW"/>
+                          <w:lang/>
                         </w:rPr>
                         <w:t>Upon receiving a report from the kindergarten, conduct a preliminary assessment of the case, and depending on the situation and type of illness, carry out an epidemiological investigation and report to the Centers for Disease Control.</w:t>
                       </w:r>
@@ -1472,14 +1452,14 @@
                         <w:rPr>
                           <w:rFonts w:eastAsia="Times New Roman"/>
                           <w:kern w:val="0"/>
-                          <w:lang w:val="en-TW"/>
+                          <w:lang/>
                         </w:rPr>
                       </w:pPr>
                       <w:r>
                         <w:rPr>
                           <w:rFonts w:eastAsia="Times New Roman"/>
                           <w:kern w:val="0"/>
-                          <w:lang w:val="en-TW"/>
+                          <w:lang/>
                         </w:rPr>
                         <w:t>If necessary, provide health education and important reminders at the kindergarten, or notify the individual to undergo specimen collection.</w:t>
                       </w:r>
@@ -1495,14 +1475,14 @@
                         <w:rPr>
                           <w:rFonts w:eastAsia="Times New Roman"/>
                           <w:kern w:val="0"/>
-                          <w:lang w:val="en-TW"/>
+                          <w:lang/>
                         </w:rPr>
                       </w:pPr>
                       <w:r>
                         <w:rPr>
                           <w:rFonts w:eastAsia="Times New Roman"/>
                           <w:kern w:val="0"/>
-                          <w:lang w:val="en-TW"/>
+                          <w:lang/>
                         </w:rPr>
                         <w:t>Implement appropriate epidemic prevention measures in accordance with the Communicable Disease Control Act.</w:t>
                       </w:r>
@@ -1511,7 +1491,7 @@
                       <w:pPr>
                         <w:rPr>
                           <w:rFonts w:ascii="DFKai-SB" w:eastAsia="DFKai-SB" w:hAnsi="DFKai-SB"/>
-                          <w:lang w:val="en-TW"/>
+                          <w:lang/>
                         </w:rPr>
                       </w:pPr>
                     </w:p>
@@ -1787,14 +1767,14 @@
                               <w:rPr>
                                 <w:rFonts w:eastAsia="Times New Roman"/>
                                 <w:kern w:val="0"/>
-                                <w:lang w:val="en-TW"/>
+                                <w:lang/>
                               </w:rPr>
                             </w:pPr>
                             <w:r>
                               <w:rPr>
                                 <w:rFonts w:eastAsia="Times New Roman"/>
                                 <w:kern w:val="0"/>
-                                <w:lang w:val="en-TW"/>
+                                <w:lang/>
                               </w:rPr>
                               <w:t xml:space="preserve">The Health Bureau will handle </w:t>
                             </w:r>
@@ -1804,7 +1784,7 @@
                                 <w:b/>
                                 <w:bCs/>
                                 <w:kern w:val="0"/>
-                                <w:lang w:val="en-TW"/>
+                                <w:lang/>
                               </w:rPr>
                               <w:t>reporting and specimen collection</w:t>
                             </w:r>
@@ -1812,7 +1792,7 @@
                               <w:rPr>
                                 <w:rFonts w:eastAsia="Times New Roman"/>
                                 <w:kern w:val="0"/>
-                                <w:lang w:val="en-TW"/>
+                                <w:lang/>
                               </w:rPr>
                               <w:t>.</w:t>
                             </w:r>
@@ -1853,14 +1833,14 @@
                         <w:rPr>
                           <w:rFonts w:eastAsia="Times New Roman"/>
                           <w:kern w:val="0"/>
-                          <w:lang w:val="en-TW"/>
+                          <w:lang/>
                         </w:rPr>
                       </w:pPr>
                       <w:r>
                         <w:rPr>
                           <w:rFonts w:eastAsia="Times New Roman"/>
                           <w:kern w:val="0"/>
-                          <w:lang w:val="en-TW"/>
+                          <w:lang/>
                         </w:rPr>
                         <w:t xml:space="preserve">The Health Bureau will handle </w:t>
                       </w:r>
@@ -1870,7 +1850,7 @@
                           <w:b/>
                           <w:bCs/>
                           <w:kern w:val="0"/>
-                          <w:lang w:val="en-TW"/>
+                          <w:lang/>
                         </w:rPr>
                         <w:t>reporting and specimen collection</w:t>
                       </w:r>
@@ -1878,7 +1858,7 @@
                         <w:rPr>
                           <w:rFonts w:eastAsia="Times New Roman"/>
                           <w:kern w:val="0"/>
-                          <w:lang w:val="en-TW"/>
+                          <w:lang/>
                         </w:rPr>
                         <w:t>.</w:t>
                       </w:r>
@@ -2036,7 +2016,7 @@
                               <w:rPr>
                                 <w:rFonts w:eastAsia="Times New Roman"/>
                                 <w:kern w:val="0"/>
-                                <w:lang w:val="en-TW"/>
+                                <w:lang/>
                               </w:rPr>
                             </w:pPr>
                             <w:r>
@@ -2045,7 +2025,7 @@
                                 <w:b/>
                                 <w:bCs/>
                                 <w:kern w:val="0"/>
-                                <w:lang w:val="en-TW"/>
+                                <w:lang/>
                               </w:rPr>
                               <w:t>Whether the epidemic has eased.</w:t>
                             </w:r>
@@ -2087,7 +2067,7 @@
                         <w:rPr>
                           <w:rFonts w:eastAsia="Times New Roman"/>
                           <w:kern w:val="0"/>
-                          <w:lang w:val="en-TW"/>
+                          <w:lang/>
                         </w:rPr>
                       </w:pPr>
                       <w:r>
@@ -2096,7 +2076,7 @@
                           <w:b/>
                           <w:bCs/>
                           <w:kern w:val="0"/>
-                          <w:lang w:val="en-TW"/>
+                          <w:lang/>
                         </w:rPr>
                         <w:t>Whether the epidemic has eased.</w:t>
                       </w:r>
@@ -2175,7 +2155,7 @@
                               <w:rPr>
                                 <w:rFonts w:eastAsia="Times New Roman"/>
                                 <w:kern w:val="0"/>
-                                <w:lang w:val="en-TW"/>
+                                <w:lang/>
                               </w:rPr>
                             </w:pPr>
                             <w:r>
@@ -2184,7 +2164,7 @@
                                 <w:b/>
                                 <w:bCs/>
                                 <w:kern w:val="0"/>
-                                <w:lang w:val="en-TW"/>
+                                <w:lang/>
                               </w:rPr>
                               <w:t>Whether the test results are positive for a legally designated infectious disease.</w:t>
                             </w:r>
@@ -2218,7 +2198,7 @@
                         <w:rPr>
                           <w:rFonts w:eastAsia="Times New Roman"/>
                           <w:kern w:val="0"/>
-                          <w:lang w:val="en-TW"/>
+                          <w:lang/>
                         </w:rPr>
                       </w:pPr>
                       <w:r>
@@ -2227,7 +2207,7 @@
                           <w:b/>
                           <w:bCs/>
                           <w:kern w:val="0"/>
-                          <w:lang w:val="en-TW"/>
+                          <w:lang/>
                         </w:rPr>
                         <w:t>Whether the test results are positive for a legally designated infectious disease.</w:t>
                       </w:r>
@@ -2923,7 +2903,7 @@
                               <w:rPr>
                                 <w:rFonts w:eastAsia="Times New Roman"/>
                                 <w:kern w:val="0"/>
-                                <w:lang w:val="en-TW"/>
+                                <w:lang/>
                               </w:rPr>
                             </w:pPr>
                             <w:r>
@@ -2932,7 +2912,7 @@
                                 <w:b/>
                                 <w:bCs/>
                                 <w:kern w:val="0"/>
-                                <w:lang w:val="en-TW"/>
+                                <w:lang/>
                               </w:rPr>
                               <w:t>Case closed.</w:t>
                             </w:r>
@@ -2974,7 +2954,7 @@
                         <w:rPr>
                           <w:rFonts w:eastAsia="Times New Roman"/>
                           <w:kern w:val="0"/>
-                          <w:lang w:val="en-TW"/>
+                          <w:lang/>
                         </w:rPr>
                       </w:pPr>
                       <w:r>
@@ -2983,7 +2963,7 @@
                           <w:b/>
                           <w:bCs/>
                           <w:kern w:val="0"/>
-                          <w:lang w:val="en-TW"/>
+                          <w:lang/>
                         </w:rPr>
                         <w:t>Case closed.</w:t>
                       </w:r>
@@ -3492,6 +3472,118 @@
     </w:lvl>
   </w:abstractNum>
   <w:abstractNum w:abstractNumId="1" w15:restartNumberingAfterBreak="0">
+    <w:nsid w:val="22F537F0"/>
+    <w:multiLevelType w:val="hybridMultilevel"/>
+    <w:tmpl w:val="D952BFF0"/>
+    <w:lvl w:ilvl="0" w:tplc="F148FA66">
+      <w:numFmt w:val="bullet"/>
+      <w:lvlText w:val="-"/>
+      <w:lvlJc w:val="left"/>
+      <w:pPr>
+        <w:ind w:left="720" w:hanging="360"/>
+      </w:pPr>
+      <w:rPr>
+        <w:rFonts w:ascii="Times New Roman" w:eastAsia="Times New Roman" w:hAnsi="Times New Roman" w:cs="Times New Roman" w:hint="default"/>
+      </w:rPr>
+    </w:lvl>
+    <w:lvl w:ilvl="1" w:tplc="04090003" w:tentative="1">
+      <w:start w:val="1"/>
+      <w:numFmt w:val="bullet"/>
+      <w:lvlText w:val="o"/>
+      <w:lvlJc w:val="left"/>
+      <w:pPr>
+        <w:ind w:left="1440" w:hanging="360"/>
+      </w:pPr>
+      <w:rPr>
+        <w:rFonts w:ascii="Courier New" w:hAnsi="Courier New" w:hint="default"/>
+      </w:rPr>
+    </w:lvl>
+    <w:lvl w:ilvl="2" w:tplc="04090005" w:tentative="1">
+      <w:start w:val="1"/>
+      <w:numFmt w:val="bullet"/>
+      <w:lvlText w:val=""/>
+      <w:lvlJc w:val="left"/>
+      <w:pPr>
+        <w:ind w:left="2160" w:hanging="360"/>
+      </w:pPr>
+      <w:rPr>
+        <w:rFonts w:ascii="Wingdings" w:hAnsi="Wingdings" w:hint="default"/>
+      </w:rPr>
+    </w:lvl>
+    <w:lvl w:ilvl="3" w:tplc="04090001" w:tentative="1">
+      <w:start w:val="1"/>
+      <w:numFmt w:val="bullet"/>
+      <w:lvlText w:val=""/>
+      <w:lvlJc w:val="left"/>
+      <w:pPr>
+        <w:ind w:left="2880" w:hanging="360"/>
+      </w:pPr>
+      <w:rPr>
+        <w:rFonts w:ascii="Symbol" w:hAnsi="Symbol" w:hint="default"/>
+      </w:rPr>
+    </w:lvl>
+    <w:lvl w:ilvl="4" w:tplc="04090003" w:tentative="1">
+      <w:start w:val="1"/>
+      <w:numFmt w:val="bullet"/>
+      <w:lvlText w:val="o"/>
+      <w:lvlJc w:val="left"/>
+      <w:pPr>
+        <w:ind w:left="3600" w:hanging="360"/>
+      </w:pPr>
+      <w:rPr>
+        <w:rFonts w:ascii="Courier New" w:hAnsi="Courier New" w:hint="default"/>
+      </w:rPr>
+    </w:lvl>
+    <w:lvl w:ilvl="5" w:tplc="04090005" w:tentative="1">
+      <w:start w:val="1"/>
+      <w:numFmt w:val="bullet"/>
+      <w:lvlText w:val=""/>
+      <w:lvlJc w:val="left"/>
+      <w:pPr>
+        <w:ind w:left="4320" w:hanging="360"/>
+      </w:pPr>
+      <w:rPr>
+        <w:rFonts w:ascii="Wingdings" w:hAnsi="Wingdings" w:hint="default"/>
+      </w:rPr>
+    </w:lvl>
+    <w:lvl w:ilvl="6" w:tplc="04090001" w:tentative="1">
+      <w:start w:val="1"/>
+      <w:numFmt w:val="bullet"/>
+      <w:lvlText w:val=""/>
+      <w:lvlJc w:val="left"/>
+      <w:pPr>
+        <w:ind w:left="5040" w:hanging="360"/>
+      </w:pPr>
+      <w:rPr>
+        <w:rFonts w:ascii="Symbol" w:hAnsi="Symbol" w:hint="default"/>
+      </w:rPr>
+    </w:lvl>
+    <w:lvl w:ilvl="7" w:tplc="04090003" w:tentative="1">
+      <w:start w:val="1"/>
+      <w:numFmt w:val="bullet"/>
+      <w:lvlText w:val="o"/>
+      <w:lvlJc w:val="left"/>
+      <w:pPr>
+        <w:ind w:left="5760" w:hanging="360"/>
+      </w:pPr>
+      <w:rPr>
+        <w:rFonts w:ascii="Courier New" w:hAnsi="Courier New" w:hint="default"/>
+      </w:rPr>
+    </w:lvl>
+    <w:lvl w:ilvl="8" w:tplc="04090005" w:tentative="1">
+      <w:start w:val="1"/>
+      <w:numFmt w:val="bullet"/>
+      <w:lvlText w:val=""/>
+      <w:lvlJc w:val="left"/>
+      <w:pPr>
+        <w:ind w:left="6480" w:hanging="360"/>
+      </w:pPr>
+      <w:rPr>
+        <w:rFonts w:ascii="Wingdings" w:hAnsi="Wingdings" w:hint="default"/>
+      </w:rPr>
+    </w:lvl>
+  </w:abstractNum>
+  <w:abstractNum w:abstractNumId="2" w15:restartNumberingAfterBreak="0">
     <w:nsid w:val="2D181E15"/>
     <w:multiLevelType w:val="hybridMultilevel"/>
     <w:tmpl w:val="8D0688AA"/>
@@ -3607,7 +3699,7 @@
       </w:pPr>
     </w:lvl>
   </w:abstractNum>
-  <w:abstractNum w:abstractNumId="2" w15:restartNumberingAfterBreak="0">
+  <w:abstractNum w:abstractNumId="3" w15:restartNumberingAfterBreak="0">
     <w:nsid w:val="595B3CD5"/>
     <w:multiLevelType w:val="multilevel"/>
     <w:tmpl w:val="DCB6AB60"/>
@@ -3720,7 +3812,7 @@
       </w:pPr>
     </w:lvl>
   </w:abstractNum>
-  <w:abstractNum w:abstractNumId="3" w15:restartNumberingAfterBreak="0">
+  <w:abstractNum w:abstractNumId="4" w15:restartNumberingAfterBreak="0">
     <w:nsid w:val="5A135D3F"/>
     <w:multiLevelType w:val="multilevel"/>
     <w:tmpl w:val="11D8CFC8"/>
@@ -3833,7 +3925,7 @@
       </w:pPr>
     </w:lvl>
   </w:abstractNum>
-  <w:abstractNum w:abstractNumId="4" w15:restartNumberingAfterBreak="0">
+  <w:abstractNum w:abstractNumId="5" w15:restartNumberingAfterBreak="0">
     <w:nsid w:val="7ECB10F0"/>
     <w:multiLevelType w:val="hybridMultilevel"/>
     <w:tmpl w:val="51604988"/>
@@ -3974,19 +4066,22 @@
     </w:lvl>
   </w:abstractNum>
   <w:num w:numId="1" w16cid:durableId="56588192">
-    <w:abstractNumId w:val="4"/>
+    <w:abstractNumId w:val="5"/>
   </w:num>
   <w:num w:numId="2" w16cid:durableId="1983389367">
     <w:abstractNumId w:val="0"/>
   </w:num>
   <w:num w:numId="3" w16cid:durableId="694188074">
-    <w:abstractNumId w:val="1"/>
+    <w:abstractNumId w:val="2"/>
   </w:num>
   <w:num w:numId="4" w16cid:durableId="1622802679">
+    <w:abstractNumId w:val="4"/>
+  </w:num>
+  <w:num w:numId="5" w16cid:durableId="14625140">
     <w:abstractNumId w:val="3"/>
   </w:num>
-  <w:num w:numId="5" w16cid:durableId="14625140">
-    <w:abstractNumId w:val="2"/>
+  <w:num w:numId="6" w16cid:durableId="948319051">
+    <w:abstractNumId w:val="1"/>
   </w:num>
 </w:numbering>
 </file>
@@ -4380,6 +4475,17 @@
     <w:basedOn w:val="DefaultParagraphFont"/>
     <w:rsid w:val="00362D2D"/>
   </w:style>
+  <w:style w:type="paragraph" w:styleId="ListParagraph">
+    <w:name w:val="List Paragraph"/>
+    <w:basedOn w:val="Normal"/>
+    <w:uiPriority w:val="34"/>
+    <w:qFormat/>
+    <w:rsid w:val="00B46FC2"/>
+    <w:pPr>
+      <w:ind w:left="720"/>
+      <w:contextualSpacing/>
+    </w:pPr>
+  </w:style>
 </w:styles>
 </file>
 

</xml_diff>